<commit_message>
Latin and english paper work
</commit_message>
<xml_diff>
--- a/20-21/English/Process_Paper/Braindump.docx
+++ b/20-21/English/Process_Paper/Braindump.docx
@@ -52,7 +52,19 @@
         <w:t>6</w:t>
       </w:r>
       <w:r>
-        <w:t xml:space="preserve"> hundred for a basic computer </w:t>
+        <w:t xml:space="preserve"> hundred for a</w:t>
+      </w:r>
+      <w:r>
+        <w:t>n</w:t>
+      </w:r>
+      <w:r>
+        <w:t xml:space="preserve"> </w:t>
+      </w:r>
+      <w:r>
+        <w:t>office</w:t>
+      </w:r>
+      <w:r>
+        <w:t xml:space="preserve"> computer </w:t>
       </w:r>
       <w:r>
         <w:t>(</w:t>

</xml_diff>